<commit_message>
Doc de consignas del TP
</commit_message>
<xml_diff>
--- a/TP2_Cerradura_SPD.docx
+++ b/TP2_Cerradura_SPD.docx
@@ -1055,14 +1055,14 @@
         </w:rPr>
         <w:drawing>
           <wp:inline distB="114300" distT="114300" distL="114300" distR="114300">
-            <wp:extent cx="4810125" cy="5162550"/>
+            <wp:extent cx="6119820" cy="5270500"/>
             <wp:effectExtent b="0" l="0" r="0" t="0"/>
-            <wp:docPr id="7" name="image5.png"/>
+            <wp:docPr id="9" name="image7.png"/>
             <a:graphic>
               <a:graphicData uri="http://schemas.openxmlformats.org/drawingml/2006/picture">
                 <pic:pic>
                   <pic:nvPicPr>
-                    <pic:cNvPr id="0" name="image5.png"/>
+                    <pic:cNvPr id="0" name="image7.png"/>
                     <pic:cNvPicPr preferRelativeResize="0"/>
                   </pic:nvPicPr>
                   <pic:blipFill>
@@ -1075,7 +1075,7 @@
                   <pic:spPr>
                     <a:xfrm>
                       <a:off x="0" y="0"/>
-                      <a:ext cx="4810125" cy="5162550"/>
+                      <a:ext cx="6119820" cy="5270500"/>
                     </a:xfrm>
                     <a:prstGeom prst="rect"/>
                     <a:ln/>
@@ -1186,7 +1186,7 @@
           <w:szCs w:val="22"/>
           <w:rtl w:val="0"/>
         </w:rPr>
-        <w:t xml:space="preserve">Al momento de encender el dispositivo, deberá mostrar el mensaje “Password:”, habilitando al usuario a que ingrese una combinación de 7 teclas. Al presionar 7 teclas, se deberá validar que las mismas coincidan con la contraseña configurada (por defecto, ’2C2021’). Si la contraseña es correcta, El led verde debera parpadear 5 segundos y mostrar en pantalla el mensaje ‘Password OK’, pasado dicho tiempo se debera apagar y encender el led amarillo. En caso de ser incorrecta, deberá parpadear el led rojo mostrando por pantalla ‘Password Fail’ durante el mismo tiempo que el verde. (Detallado más abajo)</w:t>
+        <w:t xml:space="preserve">Al momento de encender el dispositivo, deberá mostrar el mensaje “Password:”, habilitando al usuario a que ingrese una combinación de 6 teclas. Al presionar 6 teclas, se deberá validar que las mismas coincidan con la contraseña configurada (por defecto, ’1C2022’). Si la contraseña es correcta, El led verde debera parpadear 5 segundos y mostrar en pantalla el mensaje ‘Password OK’, pasado dicho tiempo se debera apagar. En caso de ser incorrecta, deberá parpadear el led rojo mostrando por pantalla ‘Password Fail’ durante el mismo tiempo que el verde. (Detallado más abajo)</w:t>
       </w:r>
     </w:p>
     <w:p>
@@ -1206,9 +1206,9 @@
         </w:rPr>
         <w:drawing>
           <wp:inline distB="114300" distT="114300" distL="114300" distR="114300">
-            <wp:extent cx="3848100" cy="3676650"/>
+            <wp:extent cx="6119820" cy="3200400"/>
             <wp:effectExtent b="0" l="0" r="0" t="0"/>
-            <wp:docPr id="8" name="image3.png"/>
+            <wp:docPr id="7" name="image3.png"/>
             <a:graphic>
               <a:graphicData uri="http://schemas.openxmlformats.org/drawingml/2006/picture">
                 <pic:pic>
@@ -1226,7 +1226,7 @@
                   <pic:spPr>
                     <a:xfrm>
                       <a:off x="0" y="0"/>
-                      <a:ext cx="3848100" cy="3676650"/>
+                      <a:ext cx="6119820" cy="3200400"/>
                     </a:xfrm>
                     <a:prstGeom prst="rect"/>
                     <a:ln/>
@@ -1259,7 +1259,7 @@
           <w:szCs w:val="22"/>
           <w:rtl w:val="0"/>
         </w:rPr>
-        <w:t xml:space="preserve">Presionando el botón “Configuration”, se deberá entrar en un modo de “configuración”. Dentro de dicho modo, el usuario deberá ingresar una nueva password la cual será tomada como default. Luego de ingresar 7 teclas, dicha combinación se guardará como el password y el dispositivo volverá a funcionar en el modo que permite ingresar el código.</w:t>
+        <w:t xml:space="preserve">Presionando el botón “Configuration”, se deberá entrar en un modo de “configuración”. Dentro de dicho modo, el usuario deberá ingresar una nueva password la cual será tomada como default. Luego de ingresar 6 teclas, dicha combinación se guardará como el password y el dispositivo volverá a funcionar en el modo que permite ingresar el código.</w:t>
       </w:r>
     </w:p>
     <w:p>
@@ -1325,7 +1325,7 @@
           <w:szCs w:val="22"/>
           <w:rtl w:val="0"/>
         </w:rPr>
-        <w:t xml:space="preserve">Como fue mencionado, El password por defecto debe ser '2C2021'</w:t>
+        <w:t xml:space="preserve">Como fue mencionado, El password por defecto debe ser '1C2022'</w:t>
       </w:r>
     </w:p>
     <w:p>
@@ -1350,7 +1350,7 @@
           <w:szCs w:val="22"/>
           <w:rtl w:val="0"/>
         </w:rPr>
-        <w:t xml:space="preserve">Si se ingresan 7 caracteres, automáticamente se debe validar si el password ingresado es el correcto.</w:t>
+        <w:t xml:space="preserve">Si se ingresan 6 caracteres, automáticamente se debe validar si el password ingresado es el correcto.</w:t>
       </w:r>
     </w:p>
     <w:p>
@@ -1400,7 +1400,7 @@
           <w:szCs w:val="22"/>
           <w:rtl w:val="0"/>
         </w:rPr>
-        <w:t xml:space="preserve">El botón etiquetado como "TEST PASSWORD" debe validar si el password ingresado es correcto o no, sin importar si se ingresaron los 7 caracteres.</w:t>
+        <w:t xml:space="preserve">El botón etiquetado como "TEST PASSWORD" debe validar si el password ingresado es correcto o no, sin importar si se ingresaron los 6 caracteres.</w:t>
       </w:r>
     </w:p>
     <w:p>
@@ -1445,14 +1445,14 @@
         </w:rPr>
         <w:drawing>
           <wp:inline distB="114300" distT="114300" distL="114300" distR="114300">
-            <wp:extent cx="4171950" cy="4057650"/>
+            <wp:extent cx="3659025" cy="3007638"/>
             <wp:effectExtent b="0" l="0" r="0" t="0"/>
-            <wp:docPr id="6" name="image2.png"/>
+            <wp:docPr id="6" name="image4.png"/>
             <a:graphic>
               <a:graphicData uri="http://schemas.openxmlformats.org/drawingml/2006/picture">
                 <pic:pic>
                   <pic:nvPicPr>
-                    <pic:cNvPr id="0" name="image2.png"/>
+                    <pic:cNvPr id="0" name="image4.png"/>
                     <pic:cNvPicPr preferRelativeResize="0"/>
                   </pic:nvPicPr>
                   <pic:blipFill>
@@ -1465,7 +1465,7 @@
                   <pic:spPr>
                     <a:xfrm>
                       <a:off x="0" y="0"/>
-                      <a:ext cx="4171950" cy="4057650"/>
+                      <a:ext cx="3659025" cy="3007638"/>
                     </a:xfrm>
                     <a:prstGeom prst="rect"/>
                     <a:ln/>
@@ -1499,14 +1499,14 @@
         </w:rPr>
         <w:drawing>
           <wp:inline distB="114300" distT="114300" distL="114300" distR="114300">
-            <wp:extent cx="3819525" cy="3829050"/>
+            <wp:extent cx="4534389" cy="3509328"/>
             <wp:effectExtent b="0" l="0" r="0" t="0"/>
-            <wp:docPr id="4" name="image6.png"/>
+            <wp:docPr id="5" name="image5.png"/>
             <a:graphic>
               <a:graphicData uri="http://schemas.openxmlformats.org/drawingml/2006/picture">
                 <pic:pic>
                   <pic:nvPicPr>
-                    <pic:cNvPr id="0" name="image6.png"/>
+                    <pic:cNvPr id="0" name="image5.png"/>
                     <pic:cNvPicPr preferRelativeResize="0"/>
                   </pic:nvPicPr>
                   <pic:blipFill>
@@ -1519,7 +1519,7 @@
                   <pic:spPr>
                     <a:xfrm>
                       <a:off x="0" y="0"/>
-                      <a:ext cx="3819525" cy="3829050"/>
+                      <a:ext cx="4534389" cy="3509328"/>
                     </a:xfrm>
                     <a:prstGeom prst="rect"/>
                     <a:ln/>
@@ -1858,7 +1858,20 @@
           <w:szCs w:val="22"/>
           <w:rtl w:val="0"/>
         </w:rPr>
-        <w:t xml:space="preserve">3 Leds [Verde, Rojo y Amarillo].</w:t>
+        <w:t xml:space="preserve">2 Leds [Verde y Rojo].</w:t>
+      </w:r>
+    </w:p>
+    <w:p>
+      <w:pPr>
+        <w:spacing w:after="200" w:before="120" w:line="360" w:lineRule="auto"/>
+        <w:rPr>
+          <w:i w:val="1"/>
+        </w:rPr>
+      </w:pPr>
+      <w:r>
+        <w:rPr>
+          <w:rtl w:val="0"/>
+        </w:rPr>
       </w:r>
     </w:p>
     <w:p>
@@ -2155,12 +2168,12 @@
           <wp:inline distB="114300" distT="114300" distL="114300" distR="114300">
             <wp:extent cx="4638675" cy="2590800"/>
             <wp:effectExtent b="0" l="0" r="0" t="0"/>
-            <wp:docPr id="9" name="image7.png"/>
+            <wp:docPr id="8" name="image2.png"/>
             <a:graphic>
               <a:graphicData uri="http://schemas.openxmlformats.org/drawingml/2006/picture">
                 <pic:pic>
                   <pic:nvPicPr>
-                    <pic:cNvPr id="0" name="image7.png"/>
+                    <pic:cNvPr id="0" name="image2.png"/>
                     <pic:cNvPicPr preferRelativeResize="0"/>
                   </pic:nvPicPr>
                   <pic:blipFill>
@@ -2372,12 +2385,12 @@
           <wp:extent cx="417830" cy="333375"/>
           <wp:effectExtent b="0" l="0" r="0" t="0"/>
           <wp:wrapTopAndBottom distB="0" distT="0"/>
-          <wp:docPr id="5" name="image4.png"/>
+          <wp:docPr id="4" name="image6.png"/>
           <a:graphic>
             <a:graphicData uri="http://schemas.openxmlformats.org/drawingml/2006/picture">
               <pic:pic>
                 <pic:nvPicPr>
-                  <pic:cNvPr id="0" name="image4.png"/>
+                  <pic:cNvPr id="0" name="image6.png"/>
                   <pic:cNvPicPr preferRelativeResize="0"/>
                 </pic:nvPicPr>
                 <pic:blipFill>
@@ -3485,7 +3498,7 @@
 
 <file path=customXML/item1.xml><?xml version="1.0" encoding="utf-8"?>
 <go:gDocsCustomXmlDataStorage xmlns:go="http://customooxmlschemas.google.com/" xmlns:r="http://schemas.openxmlformats.org/officeDocument/2006/relationships">
-  <go:docsCustomData xmlns:go="http://customooxmlschemas.google.com/" roundtripDataSignature="AMtx7mgXyMJ+8xXD1z0QMdMMwyclWRqvEw==">AMUW2mU+W4B1cK/p7Ilagsi+hOl3Zprr0G5k49G4U3lJ2TPGS6kR9tLhqt+d+4jwQCtfzl6fuIvqk0MfoynmYX2sWpSAOfMzoXdTlTJF5SjIl84ENScyprrlcFIReYa4Xyama5EIaKQbbGn23291ICg/wxLgFvaXDQjTUFShqD+uQLz/Ki1tg02WQGj5izMWA4aJ2sfbSEVc7U73e4JEsbbeQ2Os7wZpgg==</go:docsCustomData>
+  <go:docsCustomData xmlns:go="http://customooxmlschemas.google.com/" roundtripDataSignature="AMtx7mgXyMJ+8xXD1z0QMdMMwyclWRqvEw==">AMUW2mUIevIQbN0t6eiewVVU/bBBwjquSPHnh0GRCUn8bC9BlKtUert9Lzk1ibxcXAKNrg5O7EVGTpwoNlF4eUnvNl9biKpdZFQpbq3AhuIuW267Rw1iHOYugIOY0ZmTOlZ2LwHfleE1o5Uq+GtEblM1gTtp+2sxE4KESNd/tXCxWwhxdbmEAoNfIo4IBql7fTSRUEPsCQEB5pDna+KTa7Te9oBtZYpqlw==</go:docsCustomData>
 </go:gDocsCustomXmlDataStorage>
 </file>
 

</xml_diff>